<commit_message>
Subida limpia sin credenciales
</commit_message>
<xml_diff>
--- a/Bibliografía y Referencias Técnicas.docx
+++ b/Bibliografía y Referencias Técnicas.docx
@@ -1803,6 +1803,344 @@
       <w:r>
         <w:t xml:space="preserve"> (Estampado de tiempo) para saber cómo etiquetar cada medición con la hora exacta sin depender del reloj de la PC.</w:t>
       </w:r>
+    </w:p>
+    <w:p/>
+    <w:p/>
+    <w:p>
+      <w:pPr>
+        <w:numPr>
+          <w:ilvl w:val="0"/>
+          <w:numId w:val="9"/>
+        </w:numPr>
+      </w:pPr>
+      <w:r>
+        <w:rPr>
+          <w:b/>
+          <w:bCs/>
+          <w:lang w:val="en-US"/>
+        </w:rPr>
+        <w:t>Anritsu Company.</w:t>
+      </w:r>
+      <w:r>
+        <w:rPr>
+          <w:lang w:val="en-US"/>
+        </w:rPr>
+        <w:t xml:space="preserve"> (2024). </w:t>
+      </w:r>
+      <w:proofErr w:type="spellStart"/>
+      <w:r>
+        <w:rPr>
+          <w:i/>
+          <w:iCs/>
+          <w:lang w:val="en-US"/>
+        </w:rPr>
+        <w:t>ShockLine</w:t>
+      </w:r>
+      <w:proofErr w:type="spellEnd"/>
+      <w:r>
+        <w:rPr>
+          <w:i/>
+          <w:iCs/>
+          <w:lang w:val="en-US"/>
+        </w:rPr>
+        <w:t>™ Series Vector Network Analyzers Programming Manual (Model MS46122B)</w:t>
+      </w:r>
+      <w:r>
+        <w:rPr>
+          <w:lang w:val="en-US"/>
+        </w:rPr>
+        <w:t xml:space="preserve">. </w:t>
+      </w:r>
+      <w:r>
+        <w:t>Morgan Hill, CA.</w:t>
+      </w:r>
+    </w:p>
+    <w:p>
+      <w:pPr>
+        <w:numPr>
+          <w:ilvl w:val="0"/>
+          <w:numId w:val="9"/>
+        </w:numPr>
+      </w:pPr>
+      <w:r>
+        <w:rPr>
+          <w:b/>
+          <w:bCs/>
+          <w:lang w:val="en-US"/>
+        </w:rPr>
+        <w:t>Google Developers.</w:t>
+      </w:r>
+      <w:r>
+        <w:rPr>
+          <w:lang w:val="en-US"/>
+        </w:rPr>
+        <w:t xml:space="preserve"> (2024). </w:t>
+      </w:r>
+      <w:r>
+        <w:rPr>
+          <w:i/>
+          <w:iCs/>
+          <w:lang w:val="en-US"/>
+        </w:rPr>
+        <w:t>Firebase Realtime Database Documentation</w:t>
+      </w:r>
+      <w:r>
+        <w:rPr>
+          <w:lang w:val="en-US"/>
+        </w:rPr>
+        <w:t xml:space="preserve">. </w:t>
+      </w:r>
+      <w:r>
+        <w:t xml:space="preserve">Recuperado de </w:t>
+      </w:r>
+      <w:hyperlink r:id="rId8" w:tgtFrame="_blank" w:history="1">
+        <w:r>
+          <w:rPr>
+            <w:rStyle w:val="Hipervnculo"/>
+          </w:rPr>
+          <w:t>https://firebase.google.com/docs/database</w:t>
+        </w:r>
+      </w:hyperlink>
+      <w:r>
+        <w:t>.</w:t>
+      </w:r>
+    </w:p>
+    <w:p>
+      <w:pPr>
+        <w:numPr>
+          <w:ilvl w:val="0"/>
+          <w:numId w:val="9"/>
+        </w:numPr>
+      </w:pPr>
+      <w:r>
+        <w:rPr>
+          <w:b/>
+          <w:bCs/>
+          <w:lang w:val="en-US"/>
+        </w:rPr>
+        <w:t>IEEE.</w:t>
+      </w:r>
+      <w:r>
+        <w:rPr>
+          <w:lang w:val="en-US"/>
+        </w:rPr>
+        <w:t xml:space="preserve"> (2004). </w:t>
+      </w:r>
+      <w:r>
+        <w:rPr>
+          <w:i/>
+          <w:iCs/>
+          <w:lang w:val="en-US"/>
+        </w:rPr>
+        <w:t xml:space="preserve">IEEE Standard Codes, Formats, Protocols, and Common Commands for Use </w:t>
+      </w:r>
+      <w:proofErr w:type="gramStart"/>
+      <w:r>
+        <w:rPr>
+          <w:i/>
+          <w:iCs/>
+          <w:lang w:val="en-US"/>
+        </w:rPr>
+        <w:t>With</w:t>
+      </w:r>
+      <w:proofErr w:type="gramEnd"/>
+      <w:r>
+        <w:rPr>
+          <w:i/>
+          <w:iCs/>
+          <w:lang w:val="en-US"/>
+        </w:rPr>
+        <w:t xml:space="preserve"> IEEE Std 488.1 (IEEE Std 488.2-1992)</w:t>
+      </w:r>
+      <w:r>
+        <w:rPr>
+          <w:lang w:val="en-US"/>
+        </w:rPr>
+        <w:t xml:space="preserve">. </w:t>
+      </w:r>
+      <w:r>
+        <w:t xml:space="preserve">New York, NY: Institute </w:t>
+      </w:r>
+      <w:proofErr w:type="spellStart"/>
+      <w:r>
+        <w:t>of</w:t>
+      </w:r>
+      <w:proofErr w:type="spellEnd"/>
+      <w:r>
+        <w:t xml:space="preserve"> </w:t>
+      </w:r>
+      <w:proofErr w:type="spellStart"/>
+      <w:r>
+        <w:t>Electrical</w:t>
+      </w:r>
+      <w:proofErr w:type="spellEnd"/>
+      <w:r>
+        <w:t xml:space="preserve"> and </w:t>
+      </w:r>
+      <w:proofErr w:type="spellStart"/>
+      <w:r>
+        <w:t>Electronics</w:t>
+      </w:r>
+      <w:proofErr w:type="spellEnd"/>
+      <w:r>
+        <w:t xml:space="preserve"> </w:t>
+      </w:r>
+      <w:proofErr w:type="spellStart"/>
+      <w:r>
+        <w:t>Engineers</w:t>
+      </w:r>
+      <w:proofErr w:type="spellEnd"/>
+      <w:r>
+        <w:t>.</w:t>
+      </w:r>
+    </w:p>
+    <w:p>
+      <w:pPr>
+        <w:numPr>
+          <w:ilvl w:val="0"/>
+          <w:numId w:val="9"/>
+        </w:numPr>
+      </w:pPr>
+      <w:proofErr w:type="spellStart"/>
+      <w:r>
+        <w:rPr>
+          <w:b/>
+          <w:bCs/>
+        </w:rPr>
+        <w:lastRenderedPageBreak/>
+        <w:t>PyVISA</w:t>
+      </w:r>
+      <w:proofErr w:type="spellEnd"/>
+      <w:r>
+        <w:rPr>
+          <w:b/>
+          <w:bCs/>
+        </w:rPr>
+        <w:t xml:space="preserve"> </w:t>
+      </w:r>
+      <w:proofErr w:type="spellStart"/>
+      <w:r>
+        <w:rPr>
+          <w:b/>
+          <w:bCs/>
+        </w:rPr>
+        <w:t>Developers</w:t>
+      </w:r>
+      <w:proofErr w:type="spellEnd"/>
+      <w:r>
+        <w:rPr>
+          <w:b/>
+          <w:bCs/>
+        </w:rPr>
+        <w:t>.</w:t>
+      </w:r>
+      <w:r>
+        <w:t xml:space="preserve"> (2024). </w:t>
+      </w:r>
+      <w:proofErr w:type="spellStart"/>
+      <w:r>
+        <w:rPr>
+          <w:i/>
+          <w:iCs/>
+        </w:rPr>
+        <w:t>PyVISA</w:t>
+      </w:r>
+      <w:proofErr w:type="spellEnd"/>
+      <w:r>
+        <w:rPr>
+          <w:i/>
+          <w:iCs/>
+        </w:rPr>
+        <w:t xml:space="preserve"> </w:t>
+      </w:r>
+      <w:proofErr w:type="spellStart"/>
+      <w:r>
+        <w:rPr>
+          <w:i/>
+          <w:iCs/>
+        </w:rPr>
+        <w:t>Documentation</w:t>
+      </w:r>
+      <w:proofErr w:type="spellEnd"/>
+      <w:r>
+        <w:t xml:space="preserve">. Recuperado de </w:t>
+      </w:r>
+      <w:hyperlink r:id="rId9" w:tgtFrame="_blank" w:history="1">
+        <w:r>
+          <w:rPr>
+            <w:rStyle w:val="Hipervnculo"/>
+          </w:rPr>
+          <w:t>https://pyvisa.readthedocs.io/</w:t>
+        </w:r>
+      </w:hyperlink>
+      <w:r>
+        <w:t>.</w:t>
+      </w:r>
+    </w:p>
+    <w:p>
+      <w:pPr>
+        <w:numPr>
+          <w:ilvl w:val="0"/>
+          <w:numId w:val="9"/>
+        </w:numPr>
+      </w:pPr>
+      <w:r>
+        <w:rPr>
+          <w:b/>
+          <w:bCs/>
+          <w:lang w:val="en-US"/>
+        </w:rPr>
+        <w:t>Horvath, N.</w:t>
+      </w:r>
+      <w:r>
+        <w:rPr>
+          <w:lang w:val="en-US"/>
+        </w:rPr>
+        <w:t xml:space="preserve"> (2021). </w:t>
+      </w:r>
+      <w:r>
+        <w:rPr>
+          <w:i/>
+          <w:iCs/>
+          <w:lang w:val="en-US"/>
+        </w:rPr>
+        <w:t>Pyrebase4: A simple python wrapper for the Firebase API</w:t>
+      </w:r>
+      <w:r>
+        <w:rPr>
+          <w:lang w:val="en-US"/>
+        </w:rPr>
+        <w:t xml:space="preserve">. </w:t>
+      </w:r>
+      <w:r>
+        <w:t xml:space="preserve">GitHub </w:t>
+      </w:r>
+      <w:proofErr w:type="spellStart"/>
+      <w:r>
+        <w:t>Repository</w:t>
+      </w:r>
+      <w:proofErr w:type="spellEnd"/>
+      <w:r>
+        <w:t xml:space="preserve">. Recuperado de </w:t>
+      </w:r>
+      <w:hyperlink r:id="rId10" w:tgtFrame="_blank" w:history="1">
+        <w:r>
+          <w:rPr>
+            <w:rStyle w:val="Hipervnculo"/>
+          </w:rPr>
+          <w:t>https://github.com/nhorvath/Pyrebase4</w:t>
+        </w:r>
+      </w:hyperlink>
+      <w:r>
+        <w:t>.</w:t>
+      </w:r>
+    </w:p>
+    <w:p>
+      <w:pPr>
+        <w:rPr>
+          <w:u w:val="single"/>
+        </w:rPr>
+      </w:pPr>
     </w:p>
     <w:p/>
     <w:sectPr>
@@ -2527,6 +2865,155 @@
     </w:lvl>
   </w:abstractNum>
   <w:abstractNum w:abstractNumId="5" w15:restartNumberingAfterBreak="0">
+    <w:nsid w:val="36691131"/>
+    <w:multiLevelType w:val="multilevel"/>
+    <w:tmpl w:val="6AF83336"/>
+    <w:lvl w:ilvl="0">
+      <w:start w:val="1"/>
+      <w:numFmt w:val="bullet"/>
+      <w:lvlText w:val=""/>
+      <w:lvlJc w:val="left"/>
+      <w:pPr>
+        <w:tabs>
+          <w:tab w:val="num" w:pos="720"/>
+        </w:tabs>
+        <w:ind w:left="720" w:hanging="360"/>
+      </w:pPr>
+      <w:rPr>
+        <w:rFonts w:ascii="Symbol" w:hAnsi="Symbol" w:hint="default"/>
+        <w:sz w:val="20"/>
+      </w:rPr>
+    </w:lvl>
+    <w:lvl w:ilvl="1" w:tentative="1">
+      <w:start w:val="1"/>
+      <w:numFmt w:val="bullet"/>
+      <w:lvlText w:val="o"/>
+      <w:lvlJc w:val="left"/>
+      <w:pPr>
+        <w:tabs>
+          <w:tab w:val="num" w:pos="1440"/>
+        </w:tabs>
+        <w:ind w:left="1440" w:hanging="360"/>
+      </w:pPr>
+      <w:rPr>
+        <w:rFonts w:ascii="Courier New" w:hAnsi="Courier New" w:hint="default"/>
+        <w:sz w:val="20"/>
+      </w:rPr>
+    </w:lvl>
+    <w:lvl w:ilvl="2" w:tentative="1">
+      <w:start w:val="1"/>
+      <w:numFmt w:val="bullet"/>
+      <w:lvlText w:val=""/>
+      <w:lvlJc w:val="left"/>
+      <w:pPr>
+        <w:tabs>
+          <w:tab w:val="num" w:pos="2160"/>
+        </w:tabs>
+        <w:ind w:left="2160" w:hanging="360"/>
+      </w:pPr>
+      <w:rPr>
+        <w:rFonts w:ascii="Wingdings" w:hAnsi="Wingdings" w:hint="default"/>
+        <w:sz w:val="20"/>
+      </w:rPr>
+    </w:lvl>
+    <w:lvl w:ilvl="3" w:tentative="1">
+      <w:start w:val="1"/>
+      <w:numFmt w:val="bullet"/>
+      <w:lvlText w:val=""/>
+      <w:lvlJc w:val="left"/>
+      <w:pPr>
+        <w:tabs>
+          <w:tab w:val="num" w:pos="2880"/>
+        </w:tabs>
+        <w:ind w:left="2880" w:hanging="360"/>
+      </w:pPr>
+      <w:rPr>
+        <w:rFonts w:ascii="Wingdings" w:hAnsi="Wingdings" w:hint="default"/>
+        <w:sz w:val="20"/>
+      </w:rPr>
+    </w:lvl>
+    <w:lvl w:ilvl="4" w:tentative="1">
+      <w:start w:val="1"/>
+      <w:numFmt w:val="bullet"/>
+      <w:lvlText w:val=""/>
+      <w:lvlJc w:val="left"/>
+      <w:pPr>
+        <w:tabs>
+          <w:tab w:val="num" w:pos="3600"/>
+        </w:tabs>
+        <w:ind w:left="3600" w:hanging="360"/>
+      </w:pPr>
+      <w:rPr>
+        <w:rFonts w:ascii="Wingdings" w:hAnsi="Wingdings" w:hint="default"/>
+        <w:sz w:val="20"/>
+      </w:rPr>
+    </w:lvl>
+    <w:lvl w:ilvl="5" w:tentative="1">
+      <w:start w:val="1"/>
+      <w:numFmt w:val="bullet"/>
+      <w:lvlText w:val=""/>
+      <w:lvlJc w:val="left"/>
+      <w:pPr>
+        <w:tabs>
+          <w:tab w:val="num" w:pos="4320"/>
+        </w:tabs>
+        <w:ind w:left="4320" w:hanging="360"/>
+      </w:pPr>
+      <w:rPr>
+        <w:rFonts w:ascii="Wingdings" w:hAnsi="Wingdings" w:hint="default"/>
+        <w:sz w:val="20"/>
+      </w:rPr>
+    </w:lvl>
+    <w:lvl w:ilvl="6" w:tentative="1">
+      <w:start w:val="1"/>
+      <w:numFmt w:val="bullet"/>
+      <w:lvlText w:val=""/>
+      <w:lvlJc w:val="left"/>
+      <w:pPr>
+        <w:tabs>
+          <w:tab w:val="num" w:pos="5040"/>
+        </w:tabs>
+        <w:ind w:left="5040" w:hanging="360"/>
+      </w:pPr>
+      <w:rPr>
+        <w:rFonts w:ascii="Wingdings" w:hAnsi="Wingdings" w:hint="default"/>
+        <w:sz w:val="20"/>
+      </w:rPr>
+    </w:lvl>
+    <w:lvl w:ilvl="7" w:tentative="1">
+      <w:start w:val="1"/>
+      <w:numFmt w:val="bullet"/>
+      <w:lvlText w:val=""/>
+      <w:lvlJc w:val="left"/>
+      <w:pPr>
+        <w:tabs>
+          <w:tab w:val="num" w:pos="5760"/>
+        </w:tabs>
+        <w:ind w:left="5760" w:hanging="360"/>
+      </w:pPr>
+      <w:rPr>
+        <w:rFonts w:ascii="Wingdings" w:hAnsi="Wingdings" w:hint="default"/>
+        <w:sz w:val="20"/>
+      </w:rPr>
+    </w:lvl>
+    <w:lvl w:ilvl="8" w:tentative="1">
+      <w:start w:val="1"/>
+      <w:numFmt w:val="bullet"/>
+      <w:lvlText w:val=""/>
+      <w:lvlJc w:val="left"/>
+      <w:pPr>
+        <w:tabs>
+          <w:tab w:val="num" w:pos="6480"/>
+        </w:tabs>
+        <w:ind w:left="6480" w:hanging="360"/>
+      </w:pPr>
+      <w:rPr>
+        <w:rFonts w:ascii="Wingdings" w:hAnsi="Wingdings" w:hint="default"/>
+        <w:sz w:val="20"/>
+      </w:rPr>
+    </w:lvl>
+  </w:abstractNum>
+  <w:abstractNum w:abstractNumId="6" w15:restartNumberingAfterBreak="0">
     <w:nsid w:val="43AE3B15"/>
     <w:multiLevelType w:val="multilevel"/>
     <w:tmpl w:val="BB16E6EA"/>
@@ -2675,7 +3162,7 @@
       </w:rPr>
     </w:lvl>
   </w:abstractNum>
-  <w:abstractNum w:abstractNumId="6" w15:restartNumberingAfterBreak="0">
+  <w:abstractNum w:abstractNumId="7" w15:restartNumberingAfterBreak="0">
     <w:nsid w:val="45075352"/>
     <w:multiLevelType w:val="multilevel"/>
     <w:tmpl w:val="54887094"/>
@@ -2788,7 +3275,7 @@
       </w:pPr>
     </w:lvl>
   </w:abstractNum>
-  <w:abstractNum w:abstractNumId="7" w15:restartNumberingAfterBreak="0">
+  <w:abstractNum w:abstractNumId="8" w15:restartNumberingAfterBreak="0">
     <w:nsid w:val="594C7764"/>
     <w:multiLevelType w:val="multilevel"/>
     <w:tmpl w:val="0CF6968A"/>
@@ -2938,13 +3425,13 @@
     </w:lvl>
   </w:abstractNum>
   <w:num w:numId="1" w16cid:durableId="1649901490">
-    <w:abstractNumId w:val="7"/>
+    <w:abstractNumId w:val="8"/>
   </w:num>
   <w:num w:numId="2" w16cid:durableId="473450388">
     <w:abstractNumId w:val="1"/>
   </w:num>
   <w:num w:numId="3" w16cid:durableId="558132195">
-    <w:abstractNumId w:val="5"/>
+    <w:abstractNumId w:val="6"/>
   </w:num>
   <w:num w:numId="4" w16cid:durableId="397480235">
     <w:abstractNumId w:val="4"/>
@@ -2959,7 +3446,10 @@
     <w:abstractNumId w:val="0"/>
   </w:num>
   <w:num w:numId="8" w16cid:durableId="920604255">
-    <w:abstractNumId w:val="6"/>
+    <w:abstractNumId w:val="7"/>
+  </w:num>
+  <w:num w:numId="9" w16cid:durableId="266471445">
+    <w:abstractNumId w:val="5"/>
   </w:num>
 </w:numbering>
 </file>

</xml_diff>